<commit_message>
modificando casos de pruebas
</commit_message>
<xml_diff>
--- a/Escenario c.docx
+++ b/Escenario c.docx
@@ -152,7 +152,14 @@
         <w:rPr>
           <w:lang w:val="en-US"/>
         </w:rPr>
-        <w:t>][j-1] == [i+1][j])</w:t>
+        <w:t>][j-1] == [</w:t>
+      </w:r>
+      <w:r>
+        <w:rPr>
+          <w:highlight w:val="green"/>
+          <w:lang w:val="en-US"/>
+        </w:rPr>
+        <w:t>i+1][j])</w:t>
       </w:r>
       <w:r>
         <w:rPr>
@@ -601,7 +608,14 @@
         <w:rPr>
           <w:lang w:val="en-US"/>
         </w:rPr>
-        <w:t>=  [i+1][j])</w:t>
+        <w:t xml:space="preserve">=  </w:t>
+      </w:r>
+      <w:r>
+        <w:rPr>
+          <w:highlight w:val="green"/>
+          <w:lang w:val="en-US"/>
+        </w:rPr>
+        <w:t>[i+1][j])</w:t>
       </w:r>
       <w:r>
         <w:rPr>

</xml_diff>

<commit_message>
Addding save with CSV
</commit_message>
<xml_diff>
--- a/Escenario c.docx
+++ b/Escenario c.docx
@@ -1916,17 +1916,19 @@
       <w:pPr>
         <w:spacing w:after="0"/>
         <w:rPr>
-          <w:lang w:val="en-US"/>
-        </w:rPr>
-      </w:pPr>
-      <w:r>
-        <w:rPr>
-          <w:lang w:val="en-US"/>
-        </w:rPr>
-        <w:tab/>
-      </w:r>
-      <w:r>
-        <w:rPr>
+          <w:color w:val="9CC2E5" w:themeColor="accent5" w:themeTint="99"/>
+          <w:lang w:val="en-US"/>
+        </w:rPr>
+      </w:pPr>
+      <w:r>
+        <w:rPr>
+          <w:lang w:val="en-US"/>
+        </w:rPr>
+        <w:tab/>
+      </w:r>
+      <w:r>
+        <w:rPr>
+          <w:color w:val="9CC2E5" w:themeColor="accent5" w:themeTint="99"/>
           <w:lang w:val="en-US"/>
         </w:rPr>
         <w:t xml:space="preserve">| x </w:t>
@@ -1934,18 +1936,21 @@
       <w:proofErr w:type="gramStart"/>
       <w:r>
         <w:rPr>
+          <w:color w:val="9CC2E5" w:themeColor="accent5" w:themeTint="99"/>
           <w:lang w:val="en-US"/>
         </w:rPr>
         <w:t xml:space="preserve">| </w:t>
       </w:r>
       <w:r>
         <w:rPr>
+          <w:color w:val="9CC2E5" w:themeColor="accent5" w:themeTint="99"/>
           <w:lang w:val="en-US"/>
         </w:rPr>
         <w:t xml:space="preserve"> </w:t>
       </w:r>
       <w:r>
         <w:rPr>
+          <w:color w:val="9CC2E5" w:themeColor="accent5" w:themeTint="99"/>
           <w:lang w:val="en-US"/>
         </w:rPr>
         <w:t>4</w:t>
@@ -1953,54 +1958,63 @@
       <w:proofErr w:type="gramEnd"/>
       <w:r>
         <w:rPr>
+          <w:color w:val="9CC2E5" w:themeColor="accent5" w:themeTint="99"/>
           <w:lang w:val="en-US"/>
         </w:rPr>
         <w:t xml:space="preserve"> |      =&gt;  </w:t>
       </w:r>
       <w:r>
         <w:rPr>
-          <w:lang w:val="en-US"/>
-        </w:rPr>
-        <w:tab/>
-      </w:r>
-      <w:r>
-        <w:rPr>
+          <w:color w:val="9CC2E5" w:themeColor="accent5" w:themeTint="99"/>
+          <w:lang w:val="en-US"/>
+        </w:rPr>
+        <w:tab/>
+      </w:r>
+      <w:r>
+        <w:rPr>
+          <w:color w:val="9CC2E5" w:themeColor="accent5" w:themeTint="99"/>
           <w:lang w:val="en-US"/>
         </w:rPr>
         <w:t xml:space="preserve">|   </w:t>
       </w:r>
       <w:r>
         <w:rPr>
+          <w:color w:val="9CC2E5" w:themeColor="accent5" w:themeTint="99"/>
           <w:lang w:val="en-US"/>
         </w:rPr>
         <w:t xml:space="preserve"> </w:t>
       </w:r>
       <w:r>
         <w:rPr>
+          <w:color w:val="9CC2E5" w:themeColor="accent5" w:themeTint="99"/>
           <w:lang w:val="en-US"/>
         </w:rPr>
         <w:t xml:space="preserve">|  </w:t>
       </w:r>
       <w:r>
         <w:rPr>
+          <w:color w:val="9CC2E5" w:themeColor="accent5" w:themeTint="99"/>
           <w:lang w:val="en-US"/>
         </w:rPr>
         <w:t xml:space="preserve"> </w:t>
       </w:r>
       <w:r>
         <w:rPr>
+          <w:color w:val="9CC2E5" w:themeColor="accent5" w:themeTint="99"/>
           <w:lang w:val="en-US"/>
         </w:rPr>
         <w:t xml:space="preserve"> </w:t>
       </w:r>
       <w:r>
         <w:rPr>
+          <w:color w:val="9CC2E5" w:themeColor="accent5" w:themeTint="99"/>
           <w:lang w:val="en-US"/>
         </w:rPr>
         <w:t xml:space="preserve"> </w:t>
       </w:r>
       <w:r>
         <w:rPr>
+          <w:color w:val="9CC2E5" w:themeColor="accent5" w:themeTint="99"/>
           <w:lang w:val="en-US"/>
         </w:rPr>
         <w:t xml:space="preserve"> |        x != 4</w:t>
@@ -2010,17 +2024,20 @@
       <w:pPr>
         <w:spacing w:after="0"/>
         <w:rPr>
-          <w:lang w:val="en-US"/>
-        </w:rPr>
-      </w:pPr>
-      <w:r>
-        <w:rPr>
+          <w:color w:val="9CC2E5" w:themeColor="accent5" w:themeTint="99"/>
+          <w:lang w:val="en-US"/>
+        </w:rPr>
+      </w:pPr>
+      <w:r>
+        <w:rPr>
+          <w:color w:val="9CC2E5" w:themeColor="accent5" w:themeTint="99"/>
           <w:lang w:val="en-US"/>
         </w:rPr>
         <w:t xml:space="preserve">       </w:t>
       </w:r>
       <w:r>
         <w:rPr>
+          <w:color w:val="9CC2E5" w:themeColor="accent5" w:themeTint="99"/>
           <w:lang w:val="en-US"/>
         </w:rPr>
         <w:tab/>
@@ -2028,6 +2045,7 @@
       </w:r>
       <w:r>
         <w:rPr>
+          <w:color w:val="9CC2E5" w:themeColor="accent5" w:themeTint="99"/>
           <w:highlight w:val="yellow"/>
           <w:lang w:val="en-US"/>
         </w:rPr>
@@ -2035,6 +2053,7 @@
       </w:r>
       <w:r>
         <w:rPr>
+          <w:color w:val="9CC2E5" w:themeColor="accent5" w:themeTint="99"/>
           <w:highlight w:val="yellow"/>
           <w:lang w:val="en-US"/>
         </w:rPr>
@@ -2042,6 +2061,7 @@
       </w:r>
       <w:r>
         <w:rPr>
+          <w:color w:val="9CC2E5" w:themeColor="accent5" w:themeTint="99"/>
           <w:highlight w:val="green"/>
           <w:lang w:val="en-US"/>
         </w:rPr>
@@ -2049,18 +2069,21 @@
       </w:r>
       <w:r>
         <w:rPr>
+          <w:color w:val="9CC2E5" w:themeColor="accent5" w:themeTint="99"/>
           <w:lang w:val="en-US"/>
         </w:rPr>
         <w:t xml:space="preserve">          </w:t>
       </w:r>
       <w:r>
         <w:rPr>
-          <w:lang w:val="en-US"/>
-        </w:rPr>
-        <w:tab/>
-      </w:r>
-      <w:r>
-        <w:rPr>
+          <w:color w:val="9CC2E5" w:themeColor="accent5" w:themeTint="99"/>
+          <w:lang w:val="en-US"/>
+        </w:rPr>
+        <w:tab/>
+      </w:r>
+      <w:r>
+        <w:rPr>
+          <w:color w:val="9CC2E5" w:themeColor="accent5" w:themeTint="99"/>
           <w:lang w:val="en-US"/>
         </w:rPr>
         <w:t>| x | 16 |</w:t>
@@ -2071,11 +2094,13 @@
         <w:spacing w:after="0"/>
         <w:ind w:firstLine="720"/>
         <w:rPr>
-          <w:lang w:val="en-US"/>
-        </w:rPr>
-      </w:pPr>
-      <w:r>
-        <w:rPr>
+          <w:color w:val="9CC2E5" w:themeColor="accent5" w:themeTint="99"/>
+          <w:lang w:val="en-US"/>
+        </w:rPr>
+      </w:pPr>
+      <w:r>
+        <w:rPr>
+          <w:color w:val="9CC2E5" w:themeColor="accent5" w:themeTint="99"/>
           <w:highlight w:val="yellow"/>
           <w:lang w:val="en-US"/>
         </w:rPr>
@@ -2084,6 +2109,7 @@
       <w:proofErr w:type="spellStart"/>
       <w:r>
         <w:rPr>
+          <w:color w:val="9CC2E5" w:themeColor="accent5" w:themeTint="99"/>
           <w:highlight w:val="yellow"/>
           <w:lang w:val="en-US"/>
         </w:rPr>
@@ -2092,6 +2118,7 @@
       <w:proofErr w:type="spellEnd"/>
       <w:r>
         <w:rPr>
+          <w:color w:val="9CC2E5" w:themeColor="accent5" w:themeTint="99"/>
           <w:highlight w:val="yellow"/>
           <w:lang w:val="en-US"/>
         </w:rPr>
@@ -2099,6 +2126,7 @@
       </w:r>
       <w:r>
         <w:rPr>
+          <w:color w:val="9CC2E5" w:themeColor="accent5" w:themeTint="99"/>
           <w:lang w:val="en-US"/>
         </w:rPr>
         <w:t xml:space="preserve"> == [</w:t>
@@ -2106,6 +2134,7 @@
       <w:proofErr w:type="spellStart"/>
       <w:r>
         <w:rPr>
+          <w:color w:val="9CC2E5" w:themeColor="accent5" w:themeTint="99"/>
           <w:lang w:val="en-US"/>
         </w:rPr>
         <w:t>i</w:t>
@@ -2113,25 +2142,15 @@
       <w:proofErr w:type="spellEnd"/>
       <w:r>
         <w:rPr>
-          <w:lang w:val="en-US"/>
-        </w:rPr>
-        <w:t>][j</w:t>
-      </w:r>
-      <w:r>
-        <w:rPr>
-          <w:lang w:val="en-US"/>
-        </w:rPr>
-        <w:t>-</w:t>
-      </w:r>
-      <w:r>
-        <w:rPr>
-          <w:lang w:val="en-US"/>
-        </w:rPr>
-        <w:t>1</w:t>
+          <w:color w:val="9CC2E5" w:themeColor="accent5" w:themeTint="99"/>
+          <w:lang w:val="en-US"/>
+        </w:rPr>
+        <w:t>][j-1</w:t>
       </w:r>
       <w:proofErr w:type="gramStart"/>
       <w:r>
         <w:rPr>
+          <w:color w:val="9CC2E5" w:themeColor="accent5" w:themeTint="99"/>
           <w:lang w:val="en-US"/>
         </w:rPr>
         <w:t>]  =</w:t>
@@ -2139,50 +2158,37 @@
       <w:proofErr w:type="gramEnd"/>
       <w:r>
         <w:rPr>
-          <w:lang w:val="en-US"/>
-        </w:rPr>
-        <w:t xml:space="preserve">=  </w:t>
-      </w:r>
-      <w:r>
-        <w:rPr>
-          <w:lang w:val="en-US"/>
-        </w:rPr>
-        <w:t>[i</w:t>
-      </w:r>
-      <w:r>
-        <w:rPr>
-          <w:lang w:val="en-US"/>
-        </w:rPr>
-        <w:t>-</w:t>
-      </w:r>
-      <w:r>
-        <w:rPr>
-          <w:lang w:val="en-US"/>
-        </w:rPr>
-        <w:t>1][j])</w:t>
-      </w:r>
-      <w:r>
-        <w:rPr>
-          <w:lang w:val="en-US"/>
-        </w:rPr>
-        <w:tab/>
-      </w:r>
-    </w:p>
-    <w:p>
-      <w:pPr>
-        <w:spacing w:after="0"/>
-        <w:rPr>
-          <w:lang w:val="en-US"/>
-        </w:rPr>
-      </w:pPr>
-      <w:r>
-        <w:rPr>
-          <w:lang w:val="en-US"/>
-        </w:rPr>
-        <w:tab/>
-      </w:r>
-      <w:r>
-        <w:rPr>
+          <w:color w:val="9CC2E5" w:themeColor="accent5" w:themeTint="99"/>
+          <w:lang w:val="en-US"/>
+        </w:rPr>
+        <w:t>=  [i-1][j])</w:t>
+      </w:r>
+      <w:r>
+        <w:rPr>
+          <w:color w:val="9CC2E5" w:themeColor="accent5" w:themeTint="99"/>
+          <w:lang w:val="en-US"/>
+        </w:rPr>
+        <w:tab/>
+      </w:r>
+    </w:p>
+    <w:p>
+      <w:pPr>
+        <w:spacing w:after="0"/>
+        <w:rPr>
+          <w:color w:val="9CC2E5" w:themeColor="accent5" w:themeTint="99"/>
+          <w:lang w:val="en-US"/>
+        </w:rPr>
+      </w:pPr>
+      <w:r>
+        <w:rPr>
+          <w:color w:val="9CC2E5" w:themeColor="accent5" w:themeTint="99"/>
+          <w:lang w:val="en-US"/>
+        </w:rPr>
+        <w:tab/>
+      </w:r>
+      <w:r>
+        <w:rPr>
+          <w:color w:val="9CC2E5" w:themeColor="accent5" w:themeTint="99"/>
           <w:lang w:val="en-US"/>
         </w:rPr>
         <w:tab/>
@@ -2191,6 +2197,7 @@
       <w:proofErr w:type="gramStart"/>
       <w:r>
         <w:rPr>
+          <w:color w:val="9CC2E5" w:themeColor="accent5" w:themeTint="99"/>
           <w:lang w:val="en-US"/>
         </w:rPr>
         <w:t>Eliminar</w:t>
@@ -2198,12 +2205,14 @@
       <w:proofErr w:type="spellEnd"/>
       <w:r>
         <w:rPr>
+          <w:color w:val="9CC2E5" w:themeColor="accent5" w:themeTint="99"/>
           <w:lang w:val="en-US"/>
         </w:rPr>
         <w:t xml:space="preserve">  </w:t>
       </w:r>
       <w:r>
         <w:rPr>
+          <w:color w:val="9CC2E5" w:themeColor="accent5" w:themeTint="99"/>
           <w:lang w:val="en-US"/>
         </w:rPr>
         <w:t>[</w:t>
@@ -2212,6 +2221,7 @@
       <w:proofErr w:type="gramEnd"/>
       <w:r>
         <w:rPr>
+          <w:color w:val="9CC2E5" w:themeColor="accent5" w:themeTint="99"/>
           <w:lang w:val="en-US"/>
         </w:rPr>
         <w:t>i</w:t>
@@ -2219,456 +2229,508 @@
       <w:proofErr w:type="spellEnd"/>
       <w:r>
         <w:rPr>
-          <w:lang w:val="en-US"/>
-        </w:rPr>
-        <w:t>][j</w:t>
-      </w:r>
-      <w:r>
-        <w:rPr>
+          <w:color w:val="9CC2E5" w:themeColor="accent5" w:themeTint="99"/>
+          <w:lang w:val="en-US"/>
+        </w:rPr>
+        <w:t>][j-1]  ==  [i-1][j]</w:t>
+      </w:r>
+    </w:p>
+    <w:p>
+      <w:pPr>
+        <w:spacing w:after="0"/>
+        <w:rPr>
+          <w:color w:val="9CC2E5" w:themeColor="accent5" w:themeTint="99"/>
+        </w:rPr>
+      </w:pPr>
+      <w:r>
+        <w:rPr>
+          <w:color w:val="9CC2E5" w:themeColor="accent5" w:themeTint="99"/>
+          <w:lang w:val="en-US"/>
+        </w:rPr>
+        <w:tab/>
+      </w:r>
+      <w:r>
+        <w:rPr>
+          <w:color w:val="9CC2E5" w:themeColor="accent5" w:themeTint="99"/>
+          <w:lang w:val="en-US"/>
+        </w:rPr>
+        <w:tab/>
+      </w:r>
+      <w:r>
+        <w:rPr>
+          <w:color w:val="9CC2E5" w:themeColor="accent5" w:themeTint="99"/>
+        </w:rPr>
+        <w:t xml:space="preserve">Sumar todo a </w:t>
+      </w:r>
+      <w:r>
+        <w:rPr>
+          <w:color w:val="9CC2E5" w:themeColor="accent5" w:themeTint="99"/>
+          <w:highlight w:val="green"/>
+        </w:rPr>
+        <w:t>[i][j]</w:t>
+      </w:r>
+    </w:p>
+    <w:p>
+      <w:pPr>
+        <w:spacing w:after="0"/>
+        <w:rPr>
+          <w:color w:val="9CC2E5" w:themeColor="accent5" w:themeTint="99"/>
+          <w:lang w:val="en-US"/>
+        </w:rPr>
+      </w:pPr>
+      <w:r>
+        <w:rPr>
+          <w:color w:val="9CC2E5" w:themeColor="accent5" w:themeTint="99"/>
+        </w:rPr>
+        <w:t xml:space="preserve">       </w:t>
+      </w:r>
+      <w:r>
+        <w:rPr>
+          <w:color w:val="9CC2E5" w:themeColor="accent5" w:themeTint="99"/>
+        </w:rPr>
+        <w:tab/>
+      </w:r>
+      <w:r>
+        <w:rPr>
+          <w:color w:val="9CC2E5" w:themeColor="accent5" w:themeTint="99"/>
+          <w:lang w:val="en-US"/>
+        </w:rPr>
+        <w:t>4 = 2^n</w:t>
+      </w:r>
+    </w:p>
+    <w:p>
+      <w:pPr>
+        <w:spacing w:after="0"/>
+        <w:rPr>
+          <w:color w:val="9CC2E5" w:themeColor="accent5" w:themeTint="99"/>
+          <w:lang w:val="en-US"/>
+        </w:rPr>
+      </w:pPr>
+      <w:r>
+        <w:rPr>
+          <w:color w:val="9CC2E5" w:themeColor="accent5" w:themeTint="99"/>
+          <w:lang w:val="en-US"/>
+        </w:rPr>
+        <w:tab/>
+        <w:t xml:space="preserve">  = 2^2</w:t>
+      </w:r>
+    </w:p>
+    <w:p>
+      <w:pPr>
+        <w:spacing w:after="0"/>
+        <w:rPr>
+          <w:color w:val="9CC2E5" w:themeColor="accent5" w:themeTint="99"/>
+          <w:lang w:val="en-US"/>
+        </w:rPr>
+      </w:pPr>
+      <w:r>
+        <w:rPr>
+          <w:color w:val="9CC2E5" w:themeColor="accent5" w:themeTint="99"/>
+          <w:lang w:val="en-US"/>
+        </w:rPr>
+        <w:tab/>
+        <w:t>simp = 2^n+2</w:t>
+      </w:r>
+    </w:p>
+    <w:p>
+      <w:pPr>
+        <w:spacing w:after="0"/>
+        <w:rPr>
+          <w:color w:val="9CC2E5" w:themeColor="accent5" w:themeTint="99"/>
+          <w:lang w:val="en-US"/>
+        </w:rPr>
+      </w:pPr>
+      <w:r>
+        <w:rPr>
+          <w:color w:val="9CC2E5" w:themeColor="accent5" w:themeTint="99"/>
+          <w:lang w:val="en-US"/>
+        </w:rPr>
+        <w:tab/>
+        <w:t>simp = 2^2+2</w:t>
+      </w:r>
+    </w:p>
+    <w:p>
+      <w:pPr>
+        <w:spacing w:after="0"/>
+        <w:rPr>
+          <w:color w:val="9CC2E5" w:themeColor="accent5" w:themeTint="99"/>
+          <w:lang w:val="en-US"/>
+        </w:rPr>
+      </w:pPr>
+      <w:r>
+        <w:rPr>
+          <w:color w:val="9CC2E5" w:themeColor="accent5" w:themeTint="99"/>
+          <w:lang w:val="en-US"/>
+        </w:rPr>
+        <w:tab/>
+        <w:t>simp = 2^4</w:t>
+      </w:r>
+    </w:p>
+    <w:p>
+      <w:pPr>
+        <w:spacing w:after="0"/>
+        <w:rPr>
+          <w:color w:val="9CC2E5" w:themeColor="accent5" w:themeTint="99"/>
+          <w:lang w:val="en-US"/>
+        </w:rPr>
+      </w:pPr>
+      <w:r>
+        <w:rPr>
+          <w:color w:val="9CC2E5" w:themeColor="accent5" w:themeTint="99"/>
+          <w:lang w:val="en-US"/>
+        </w:rPr>
+        <w:tab/>
+      </w:r>
+      <w:r>
+        <w:rPr>
+          <w:color w:val="9CC2E5" w:themeColor="accent5" w:themeTint="99"/>
+          <w:highlight w:val="green"/>
+          <w:lang w:val="en-US"/>
+        </w:rPr>
+        <w:t>simp = 16</w:t>
+      </w:r>
+    </w:p>
+    <w:p>
+      <w:pPr>
+        <w:spacing w:after="0"/>
+        <w:rPr>
+          <w:color w:val="9CC2E5" w:themeColor="accent5" w:themeTint="99"/>
+          <w:lang w:val="en-US"/>
+        </w:rPr>
+      </w:pPr>
+      <w:r>
+        <w:rPr>
+          <w:color w:val="9CC2E5" w:themeColor="accent5" w:themeTint="99"/>
+          <w:lang w:val="en-US"/>
+        </w:rPr>
+        <w:tab/>
+      </w:r>
+    </w:p>
+    <w:p>
+      <w:pPr>
+        <w:spacing w:after="0"/>
+        <w:rPr>
+          <w:color w:val="9CC2E5" w:themeColor="accent5" w:themeTint="99"/>
+          <w:lang w:val="en-US"/>
+        </w:rPr>
+      </w:pPr>
+      <w:r>
+        <w:rPr>
+          <w:color w:val="9CC2E5" w:themeColor="accent5" w:themeTint="99"/>
+          <w:lang w:val="en-US"/>
+        </w:rPr>
+        <w:tab/>
+      </w:r>
+      <w:r>
+        <w:rPr>
+          <w:color w:val="9CC2E5" w:themeColor="accent5" w:themeTint="99"/>
+          <w:lang w:val="en-US"/>
+        </w:rPr>
+        <w:t>(</w:t>
+      </w:r>
+      <w:r>
+        <w:rPr>
+          <w:color w:val="9CC2E5" w:themeColor="accent5" w:themeTint="99"/>
+          <w:lang w:val="en-US"/>
+        </w:rPr>
+        <w:t>j</w:t>
+      </w:r>
+      <w:r>
+        <w:rPr>
+          <w:color w:val="9CC2E5" w:themeColor="accent5" w:themeTint="99"/>
+          <w:lang w:val="en-US"/>
+        </w:rPr>
+        <w:t>-1&gt;=0) &amp;&amp; (</w:t>
+      </w:r>
+      <w:r>
+        <w:rPr>
+          <w:color w:val="9CC2E5" w:themeColor="accent5" w:themeTint="99"/>
+          <w:lang w:val="en-US"/>
+        </w:rPr>
+        <w:t>i</w:t>
+      </w:r>
+      <w:r>
+        <w:rPr>
+          <w:color w:val="9CC2E5" w:themeColor="accent5" w:themeTint="99"/>
           <w:lang w:val="en-US"/>
         </w:rPr>
         <w:t>-</w:t>
       </w:r>
       <w:r>
         <w:rPr>
-          <w:lang w:val="en-US"/>
-        </w:rPr>
-        <w:t xml:space="preserve">1]  ==  </w:t>
-      </w:r>
-      <w:r>
-        <w:rPr>
-          <w:lang w:val="en-US"/>
-        </w:rPr>
-        <w:t>[i</w:t>
-      </w:r>
-      <w:r>
-        <w:rPr>
-          <w:lang w:val="en-US"/>
-        </w:rPr>
-        <w:t>-</w:t>
-      </w:r>
-      <w:r>
-        <w:rPr>
-          <w:lang w:val="en-US"/>
-        </w:rPr>
-        <w:t>1][j]</w:t>
-      </w:r>
-    </w:p>
-    <w:p>
-      <w:pPr>
-        <w:spacing w:after="0"/>
-      </w:pPr>
-      <w:r>
-        <w:rPr>
-          <w:lang w:val="en-US"/>
-        </w:rPr>
-        <w:tab/>
-      </w:r>
-      <w:r>
-        <w:rPr>
-          <w:lang w:val="en-US"/>
-        </w:rPr>
-        <w:tab/>
-      </w:r>
-      <w:r>
-        <w:t xml:space="preserve">Sumar todo a </w:t>
-      </w:r>
-      <w:r>
-        <w:rPr>
-          <w:highlight w:val="green"/>
-        </w:rPr>
-        <w:t>[i][j]</w:t>
-      </w:r>
-    </w:p>
-    <w:p>
-      <w:pPr>
-        <w:spacing w:after="0"/>
-        <w:rPr>
-          <w:lang w:val="en-US"/>
-        </w:rPr>
-      </w:pPr>
-      <w:r>
+          <w:color w:val="9CC2E5" w:themeColor="accent5" w:themeTint="99"/>
+          <w:lang w:val="en-US"/>
+        </w:rPr>
+        <w:t>1</w:t>
+      </w:r>
+      <w:r>
+        <w:rPr>
+          <w:color w:val="9CC2E5" w:themeColor="accent5" w:themeTint="99"/>
+          <w:lang w:val="en-US"/>
+        </w:rPr>
+        <w:t>&gt;=0</w:t>
+      </w:r>
+      <w:r>
+        <w:rPr>
+          <w:color w:val="9CC2E5" w:themeColor="accent5" w:themeTint="99"/>
+          <w:lang w:val="en-US"/>
+        </w:rPr>
+        <w:t>)</w:t>
+      </w:r>
+    </w:p>
+    <w:p>
+      <w:pPr>
+        <w:spacing w:after="0"/>
+        <w:rPr>
+          <w:lang w:val="en-US"/>
+        </w:rPr>
+      </w:pPr>
+    </w:p>
+    <w:p>
+      <w:pPr>
+        <w:rPr>
+          <w:lang w:val="en-US"/>
+        </w:rPr>
+      </w:pPr>
+      <w:r>
+        <w:rPr>
+          <w:lang w:val="en-US"/>
+        </w:rPr>
+        <w:t>5.</w:t>
+      </w:r>
+    </w:p>
+    <w:p>
+      <w:pPr>
+        <w:spacing w:after="0"/>
+        <w:rPr>
+          <w:color w:val="9CC2E5" w:themeColor="accent5" w:themeTint="99"/>
+          <w:lang w:val="en-US"/>
+        </w:rPr>
+      </w:pPr>
+      <w:r>
+        <w:rPr>
+          <w:lang w:val="en-US"/>
+        </w:rPr>
         <w:t xml:space="preserve">       </w:t>
       </w:r>
       <w:r>
-        <w:tab/>
-      </w:r>
-      <w:r>
-        <w:rPr>
-          <w:lang w:val="en-US"/>
-        </w:rPr>
-        <w:t>4 = 2^n</w:t>
-      </w:r>
-    </w:p>
-    <w:p>
-      <w:pPr>
-        <w:spacing w:after="0"/>
-        <w:rPr>
-          <w:lang w:val="en-US"/>
-        </w:rPr>
-      </w:pPr>
-      <w:r>
-        <w:rPr>
-          <w:lang w:val="en-US"/>
-        </w:rPr>
-        <w:tab/>
-        <w:t xml:space="preserve">  = 2^2</w:t>
-      </w:r>
-    </w:p>
-    <w:p>
-      <w:pPr>
-        <w:spacing w:after="0"/>
-        <w:rPr>
-          <w:lang w:val="en-US"/>
-        </w:rPr>
-      </w:pPr>
-      <w:r>
-        <w:rPr>
-          <w:lang w:val="en-US"/>
-        </w:rPr>
-        <w:tab/>
-        <w:t>simp = 2^n+</w:t>
-      </w:r>
-      <w:r>
-        <w:rPr>
-          <w:lang w:val="en-US"/>
-        </w:rPr>
-        <w:t>2</w:t>
-      </w:r>
-    </w:p>
-    <w:p>
-      <w:pPr>
-        <w:spacing w:after="0"/>
-        <w:rPr>
-          <w:lang w:val="en-US"/>
-        </w:rPr>
-      </w:pPr>
-      <w:r>
-        <w:rPr>
-          <w:lang w:val="en-US"/>
-        </w:rPr>
-        <w:tab/>
-        <w:t>simp = 2^2+</w:t>
-      </w:r>
-      <w:r>
-        <w:rPr>
-          <w:lang w:val="en-US"/>
-        </w:rPr>
-        <w:t>2</w:t>
-      </w:r>
-    </w:p>
-    <w:p>
-      <w:pPr>
-        <w:spacing w:after="0"/>
-        <w:rPr>
-          <w:lang w:val="en-US"/>
-        </w:rPr>
-      </w:pPr>
-      <w:r>
-        <w:rPr>
-          <w:lang w:val="en-US"/>
-        </w:rPr>
-        <w:tab/>
-        <w:t>simp = 2^</w:t>
-      </w:r>
-      <w:r>
-        <w:rPr>
+        <w:rPr>
+          <w:color w:val="9CC2E5" w:themeColor="accent5" w:themeTint="99"/>
+          <w:lang w:val="en-US"/>
+        </w:rPr>
+        <w:tab/>
+      </w:r>
+      <w:proofErr w:type="gramStart"/>
+      <w:r>
+        <w:rPr>
+          <w:color w:val="9CC2E5" w:themeColor="accent5" w:themeTint="99"/>
+          <w:lang w:val="en-US"/>
+        </w:rPr>
+        <w:t xml:space="preserve">| </w:t>
+      </w:r>
+      <w:r>
+        <w:rPr>
+          <w:color w:val="9CC2E5" w:themeColor="accent5" w:themeTint="99"/>
+          <w:lang w:val="en-US"/>
+        </w:rPr>
+        <w:t xml:space="preserve"> </w:t>
+      </w:r>
+      <w:r>
+        <w:rPr>
+          <w:color w:val="9CC2E5" w:themeColor="accent5" w:themeTint="99"/>
           <w:lang w:val="en-US"/>
         </w:rPr>
         <w:t>4</w:t>
       </w:r>
-    </w:p>
-    <w:p>
-      <w:pPr>
-        <w:spacing w:after="0"/>
-        <w:rPr>
-          <w:lang w:val="en-US"/>
-        </w:rPr>
-      </w:pPr>
-      <w:r>
-        <w:rPr>
-          <w:lang w:val="en-US"/>
-        </w:rPr>
-        <w:tab/>
-      </w:r>
-      <w:r>
-        <w:rPr>
-          <w:highlight w:val="green"/>
-          <w:lang w:val="en-US"/>
-        </w:rPr>
-        <w:t>simp = 16</w:t>
-      </w:r>
-    </w:p>
-    <w:p>
-      <w:pPr>
-        <w:spacing w:after="0"/>
-        <w:rPr>
-          <w:lang w:val="en-US"/>
-        </w:rPr>
-      </w:pPr>
-      <w:r>
-        <w:rPr>
-          <w:lang w:val="en-US"/>
-        </w:rPr>
-        <w:tab/>
-      </w:r>
-    </w:p>
-    <w:p>
-      <w:pPr>
-        <w:spacing w:after="0"/>
-        <w:rPr>
-          <w:lang w:val="en-US"/>
-        </w:rPr>
-      </w:pPr>
-      <w:r>
-        <w:rPr>
-          <w:lang w:val="en-US"/>
-        </w:rPr>
-        <w:tab/>
-      </w:r>
-      <w:r>
-        <w:rPr>
-          <w:lang w:val="en-US"/>
-        </w:rPr>
-        <w:t>(</w:t>
-      </w:r>
-      <w:r>
-        <w:rPr>
-          <w:lang w:val="en-US"/>
-        </w:rPr>
-        <w:t>j</w:t>
-      </w:r>
-      <w:r>
-        <w:rPr>
-          <w:lang w:val="en-US"/>
-        </w:rPr>
-        <w:t>-1&gt;=0</w:t>
-      </w:r>
-      <w:r>
-        <w:rPr>
-          <w:lang w:val="en-US"/>
-        </w:rPr>
-        <w:t>) &amp;&amp; (</w:t>
-      </w:r>
-      <w:r>
-        <w:rPr>
+      <w:proofErr w:type="gramEnd"/>
+      <w:r>
+        <w:rPr>
+          <w:color w:val="9CC2E5" w:themeColor="accent5" w:themeTint="99"/>
+          <w:lang w:val="en-US"/>
+        </w:rPr>
+        <w:t xml:space="preserve"> | x |      =&gt;  </w:t>
+      </w:r>
+      <w:r>
+        <w:rPr>
+          <w:color w:val="9CC2E5" w:themeColor="accent5" w:themeTint="99"/>
+          <w:lang w:val="en-US"/>
+        </w:rPr>
+        <w:tab/>
+      </w:r>
+      <w:r>
+        <w:rPr>
+          <w:color w:val="9CC2E5" w:themeColor="accent5" w:themeTint="99"/>
+          <w:lang w:val="en-US"/>
+        </w:rPr>
+        <w:t xml:space="preserve">|    </w:t>
+      </w:r>
+      <w:r>
+        <w:rPr>
+          <w:color w:val="9CC2E5" w:themeColor="accent5" w:themeTint="99"/>
+          <w:lang w:val="en-US"/>
+        </w:rPr>
+        <w:t xml:space="preserve">  </w:t>
+      </w:r>
+      <w:r>
+        <w:rPr>
+          <w:color w:val="9CC2E5" w:themeColor="accent5" w:themeTint="99"/>
+          <w:lang w:val="en-US"/>
+        </w:rPr>
+        <w:t xml:space="preserve">|   </w:t>
+      </w:r>
+      <w:r>
+        <w:rPr>
+          <w:color w:val="9CC2E5" w:themeColor="accent5" w:themeTint="99"/>
+          <w:lang w:val="en-US"/>
+        </w:rPr>
+        <w:t xml:space="preserve">  </w:t>
+      </w:r>
+      <w:r>
+        <w:rPr>
+          <w:color w:val="9CC2E5" w:themeColor="accent5" w:themeTint="99"/>
+          <w:lang w:val="en-US"/>
+        </w:rPr>
+        <w:t>|        x != 4</w:t>
+      </w:r>
+    </w:p>
+    <w:p>
+      <w:pPr>
+        <w:spacing w:after="0"/>
+        <w:rPr>
+          <w:color w:val="9CC2E5" w:themeColor="accent5" w:themeTint="99"/>
+          <w:lang w:val="en-US"/>
+        </w:rPr>
+      </w:pPr>
+      <w:r>
+        <w:rPr>
+          <w:color w:val="9CC2E5" w:themeColor="accent5" w:themeTint="99"/>
+          <w:lang w:val="en-US"/>
+        </w:rPr>
+        <w:t xml:space="preserve">       </w:t>
+      </w:r>
+      <w:r>
+        <w:rPr>
+          <w:color w:val="9CC2E5" w:themeColor="accent5" w:themeTint="99"/>
+          <w:lang w:val="en-US"/>
+        </w:rPr>
+        <w:tab/>
+      </w:r>
+      <w:r>
+        <w:rPr>
+          <w:color w:val="9CC2E5" w:themeColor="accent5" w:themeTint="99"/>
+          <w:highlight w:val="green"/>
+          <w:lang w:val="en-US"/>
+        </w:rPr>
+        <w:t>|</w:t>
+      </w:r>
+      <w:r>
+        <w:rPr>
+          <w:color w:val="9CC2E5" w:themeColor="accent5" w:themeTint="99"/>
+          <w:highlight w:val="green"/>
+          <w:lang w:val="en-US"/>
+        </w:rPr>
+        <w:t>.</w:t>
+      </w:r>
+      <w:r>
+        <w:rPr>
+          <w:color w:val="9CC2E5" w:themeColor="accent5" w:themeTint="99"/>
+          <w:highlight w:val="green"/>
+          <w:lang w:val="en-US"/>
+        </w:rPr>
+        <w:t xml:space="preserve"> </w:t>
+      </w:r>
+      <w:r>
+        <w:rPr>
+          <w:color w:val="9CC2E5" w:themeColor="accent5" w:themeTint="99"/>
+          <w:highlight w:val="yellow"/>
+          <w:lang w:val="en-US"/>
+        </w:rPr>
+        <w:t>4 |</w:t>
+      </w:r>
+      <w:r>
+        <w:rPr>
+          <w:color w:val="9CC2E5" w:themeColor="accent5" w:themeTint="99"/>
+          <w:lang w:val="en-US"/>
+        </w:rPr>
+        <w:t xml:space="preserve"> 4 |          </w:t>
+      </w:r>
+      <w:r>
+        <w:rPr>
+          <w:color w:val="9CC2E5" w:themeColor="accent5" w:themeTint="99"/>
+          <w:lang w:val="en-US"/>
+        </w:rPr>
+        <w:tab/>
+      </w:r>
+      <w:r>
+        <w:rPr>
+          <w:color w:val="9CC2E5" w:themeColor="accent5" w:themeTint="99"/>
+          <w:lang w:val="en-US"/>
+        </w:rPr>
+        <w:t>| 16 | x |</w:t>
+      </w:r>
+    </w:p>
+    <w:p>
+      <w:pPr>
+        <w:spacing w:after="0"/>
+        <w:ind w:firstLine="720"/>
+        <w:rPr>
+          <w:color w:val="9CC2E5" w:themeColor="accent5" w:themeTint="99"/>
+          <w:lang w:val="en-US"/>
+        </w:rPr>
+      </w:pPr>
+      <w:r>
+        <w:rPr>
+          <w:color w:val="9CC2E5" w:themeColor="accent5" w:themeTint="99"/>
+          <w:highlight w:val="yellow"/>
+          <w:lang w:val="en-US"/>
+        </w:rPr>
+        <w:t>([</w:t>
+      </w:r>
+      <w:proofErr w:type="spellStart"/>
+      <w:r>
+        <w:rPr>
+          <w:color w:val="9CC2E5" w:themeColor="accent5" w:themeTint="99"/>
+          <w:highlight w:val="yellow"/>
           <w:lang w:val="en-US"/>
         </w:rPr>
         <w:t>i</w:t>
       </w:r>
-      <w:r>
-        <w:rPr>
-          <w:lang w:val="en-US"/>
-        </w:rPr>
-        <w:t>-</w:t>
-      </w:r>
-      <w:r>
-        <w:rPr>
-          <w:lang w:val="en-US"/>
-        </w:rPr>
-        <w:t>1</w:t>
-      </w:r>
-      <w:r>
-        <w:rPr>
-          <w:lang w:val="en-US"/>
-        </w:rPr>
-        <w:t>&gt;=0</w:t>
-      </w:r>
-      <w:r>
-        <w:rPr>
-          <w:lang w:val="en-US"/>
-        </w:rPr>
-        <w:t>)</w:t>
-      </w:r>
-    </w:p>
-    <w:p>
-      <w:pPr>
-        <w:spacing w:after="0"/>
-        <w:rPr>
-          <w:lang w:val="en-US"/>
-        </w:rPr>
-      </w:pPr>
-    </w:p>
-    <w:p>
-      <w:pPr>
-        <w:rPr>
-          <w:lang w:val="en-US"/>
-        </w:rPr>
-      </w:pPr>
-      <w:r>
-        <w:rPr>
-          <w:lang w:val="en-US"/>
-        </w:rPr>
-        <w:t>5.</w:t>
-      </w:r>
-    </w:p>
-    <w:p>
-      <w:pPr>
-        <w:spacing w:after="0"/>
-        <w:rPr>
-          <w:lang w:val="en-US"/>
-        </w:rPr>
-      </w:pPr>
-      <w:r>
-        <w:rPr>
-          <w:lang w:val="en-US"/>
-        </w:rPr>
-        <w:t xml:space="preserve">       </w:t>
-      </w:r>
-      <w:r>
-        <w:rPr>
-          <w:lang w:val="en-US"/>
-        </w:rPr>
-        <w:tab/>
+      <w:proofErr w:type="spellEnd"/>
+      <w:r>
+        <w:rPr>
+          <w:color w:val="9CC2E5" w:themeColor="accent5" w:themeTint="99"/>
+          <w:highlight w:val="yellow"/>
+          <w:lang w:val="en-US"/>
+        </w:rPr>
+        <w:t>][j]</w:t>
+      </w:r>
+      <w:r>
+        <w:rPr>
+          <w:color w:val="9CC2E5" w:themeColor="accent5" w:themeTint="99"/>
+          <w:lang w:val="en-US"/>
+        </w:rPr>
+        <w:t xml:space="preserve"> == [i-</w:t>
       </w:r>
       <w:proofErr w:type="gramStart"/>
       <w:r>
         <w:rPr>
-          <w:lang w:val="en-US"/>
-        </w:rPr>
-        <w:t xml:space="preserve">| </w:t>
-      </w:r>
-      <w:r>
-        <w:rPr>
-          <w:lang w:val="en-US"/>
-        </w:rPr>
-        <w:t xml:space="preserve"> </w:t>
-      </w:r>
-      <w:r>
-        <w:rPr>
-          <w:lang w:val="en-US"/>
-        </w:rPr>
-        <w:t>4</w:t>
+          <w:color w:val="9CC2E5" w:themeColor="accent5" w:themeTint="99"/>
+          <w:lang w:val="en-US"/>
+        </w:rPr>
+        <w:t>1][</w:t>
       </w:r>
       <w:proofErr w:type="gramEnd"/>
       <w:r>
         <w:rPr>
-          <w:lang w:val="en-US"/>
-        </w:rPr>
-        <w:t xml:space="preserve"> | x |      =&gt;  </w:t>
-      </w:r>
-      <w:r>
-        <w:rPr>
-          <w:lang w:val="en-US"/>
-        </w:rPr>
-        <w:tab/>
-      </w:r>
-      <w:r>
-        <w:rPr>
-          <w:lang w:val="en-US"/>
-        </w:rPr>
-        <w:t xml:space="preserve">|    </w:t>
-      </w:r>
-      <w:r>
-        <w:rPr>
-          <w:lang w:val="en-US"/>
-        </w:rPr>
-        <w:t xml:space="preserve">  </w:t>
-      </w:r>
-      <w:r>
-        <w:rPr>
-          <w:lang w:val="en-US"/>
-        </w:rPr>
-        <w:t xml:space="preserve">|   </w:t>
-      </w:r>
-      <w:r>
-        <w:rPr>
-          <w:lang w:val="en-US"/>
-        </w:rPr>
-        <w:t xml:space="preserve">  </w:t>
-      </w:r>
-      <w:r>
-        <w:rPr>
-          <w:lang w:val="en-US"/>
-        </w:rPr>
-        <w:t>|        x != 4</w:t>
-      </w:r>
-    </w:p>
-    <w:p>
-      <w:pPr>
-        <w:spacing w:after="0"/>
-        <w:rPr>
-          <w:lang w:val="en-US"/>
-        </w:rPr>
-      </w:pPr>
-      <w:r>
-        <w:rPr>
-          <w:lang w:val="en-US"/>
-        </w:rPr>
-        <w:t xml:space="preserve">       </w:t>
-      </w:r>
-      <w:r>
-        <w:rPr>
-          <w:lang w:val="en-US"/>
-        </w:rPr>
-        <w:tab/>
-      </w:r>
-      <w:r>
-        <w:rPr>
-          <w:highlight w:val="green"/>
-          <w:lang w:val="en-US"/>
-        </w:rPr>
-        <w:t>|</w:t>
-      </w:r>
-      <w:r>
-        <w:rPr>
-          <w:highlight w:val="green"/>
-          <w:lang w:val="en-US"/>
-        </w:rPr>
-        <w:t>.</w:t>
-      </w:r>
-      <w:r>
-        <w:rPr>
-          <w:highlight w:val="green"/>
-          <w:lang w:val="en-US"/>
-        </w:rPr>
-        <w:t xml:space="preserve"> </w:t>
-      </w:r>
-      <w:r>
-        <w:rPr>
-          <w:highlight w:val="yellow"/>
-          <w:lang w:val="en-US"/>
-        </w:rPr>
-        <w:t>4 |</w:t>
-      </w:r>
-      <w:r>
-        <w:rPr>
-          <w:lang w:val="en-US"/>
-        </w:rPr>
-        <w:t xml:space="preserve"> 4 |          </w:t>
-      </w:r>
-      <w:r>
-        <w:rPr>
-          <w:lang w:val="en-US"/>
-        </w:rPr>
-        <w:tab/>
-      </w:r>
-      <w:r>
-        <w:rPr>
-          <w:lang w:val="en-US"/>
-        </w:rPr>
-        <w:t>| 16 | x |</w:t>
-      </w:r>
-    </w:p>
-    <w:p>
-      <w:pPr>
-        <w:spacing w:after="0"/>
-        <w:ind w:firstLine="720"/>
-        <w:rPr>
-          <w:lang w:val="en-US"/>
-        </w:rPr>
-      </w:pPr>
-      <w:r>
-        <w:rPr>
-          <w:highlight w:val="yellow"/>
-          <w:lang w:val="en-US"/>
-        </w:rPr>
-        <w:t>([</w:t>
+          <w:color w:val="9CC2E5" w:themeColor="accent5" w:themeTint="99"/>
+          <w:lang w:val="en-US"/>
+        </w:rPr>
+        <w:t>j]  ==  [</w:t>
       </w:r>
       <w:proofErr w:type="spellStart"/>
       <w:r>
         <w:rPr>
-          <w:highlight w:val="yellow"/>
+          <w:color w:val="9CC2E5" w:themeColor="accent5" w:themeTint="99"/>
           <w:lang w:val="en-US"/>
         </w:rPr>
         <w:t>i</w:t>
@@ -2676,91 +2738,30 @@
       <w:proofErr w:type="spellEnd"/>
       <w:r>
         <w:rPr>
-          <w:highlight w:val="yellow"/>
-          <w:lang w:val="en-US"/>
-        </w:rPr>
-        <w:t>][j]</w:t>
-      </w:r>
-      <w:r>
-        <w:rPr>
-          <w:lang w:val="en-US"/>
-        </w:rPr>
-        <w:t xml:space="preserve"> == [i</w:t>
-      </w:r>
-      <w:r>
-        <w:rPr>
-          <w:lang w:val="en-US"/>
-        </w:rPr>
-        <w:t>-</w:t>
-      </w:r>
-      <w:proofErr w:type="gramStart"/>
-      <w:r>
-        <w:rPr>
-          <w:lang w:val="en-US"/>
-        </w:rPr>
-        <w:t>1</w:t>
-      </w:r>
-      <w:r>
-        <w:rPr>
-          <w:lang w:val="en-US"/>
-        </w:rPr>
-        <w:t>][</w:t>
-      </w:r>
-      <w:proofErr w:type="gramEnd"/>
-      <w:r>
-        <w:rPr>
-          <w:lang w:val="en-US"/>
-        </w:rPr>
-        <w:t xml:space="preserve">j]  ==  </w:t>
-      </w:r>
-      <w:r>
-        <w:rPr>
-          <w:lang w:val="en-US"/>
-        </w:rPr>
-        <w:t>[</w:t>
-      </w:r>
-      <w:proofErr w:type="spellStart"/>
-      <w:r>
-        <w:rPr>
-          <w:lang w:val="en-US"/>
-        </w:rPr>
-        <w:t>i</w:t>
-      </w:r>
-      <w:proofErr w:type="spellEnd"/>
-      <w:r>
-        <w:rPr>
-          <w:lang w:val="en-US"/>
-        </w:rPr>
-        <w:t>][j</w:t>
-      </w:r>
-      <w:r>
-        <w:rPr>
-          <w:lang w:val="en-US"/>
-        </w:rPr>
-        <w:t>+1</w:t>
-      </w:r>
-      <w:r>
-        <w:rPr>
-          <w:lang w:val="en-US"/>
-        </w:rPr>
-        <w:t>])</w:t>
-      </w:r>
-      <w:r>
-        <w:rPr>
-          <w:lang w:val="en-US"/>
-        </w:rPr>
-        <w:tab/>
-      </w:r>
-    </w:p>
-    <w:p>
-      <w:pPr>
-        <w:spacing w:after="0"/>
-        <w:rPr>
-          <w:lang w:val="en-US"/>
-        </w:rPr>
-      </w:pPr>
-      <w:r>
-        <w:rPr>
+          <w:color w:val="9CC2E5" w:themeColor="accent5" w:themeTint="99"/>
+          <w:lang w:val="en-US"/>
+        </w:rPr>
+        <w:t>][j+1])</w:t>
+      </w:r>
+      <w:r>
+        <w:rPr>
+          <w:color w:val="9CC2E5" w:themeColor="accent5" w:themeTint="99"/>
+          <w:lang w:val="en-US"/>
+        </w:rPr>
+        <w:tab/>
+      </w:r>
+    </w:p>
+    <w:p>
+      <w:pPr>
+        <w:spacing w:after="0"/>
+        <w:rPr>
+          <w:color w:val="9CC2E5" w:themeColor="accent5" w:themeTint="99"/>
+          <w:lang w:val="en-US"/>
+        </w:rPr>
+      </w:pPr>
+      <w:r>
+        <w:rPr>
+          <w:color w:val="9CC2E5" w:themeColor="accent5" w:themeTint="99"/>
           <w:lang w:val="en-US"/>
         </w:rPr>
         <w:lastRenderedPageBreak/>
@@ -2768,6 +2769,7 @@
       </w:r>
       <w:r>
         <w:rPr>
+          <w:color w:val="9CC2E5" w:themeColor="accent5" w:themeTint="99"/>
           <w:lang w:val="en-US"/>
         </w:rPr>
         <w:tab/>
@@ -2776,6 +2778,7 @@
       <w:proofErr w:type="gramStart"/>
       <w:r>
         <w:rPr>
+          <w:color w:val="9CC2E5" w:themeColor="accent5" w:themeTint="99"/>
           <w:lang w:val="en-US"/>
         </w:rPr>
         <w:t>Eliminar</w:t>
@@ -2783,6 +2786,7 @@
       <w:proofErr w:type="spellEnd"/>
       <w:r>
         <w:rPr>
+          <w:color w:val="9CC2E5" w:themeColor="accent5" w:themeTint="99"/>
           <w:lang w:val="en-US"/>
         </w:rPr>
         <w:t xml:space="preserve">  [</w:t>
@@ -2790,76 +2794,58 @@
       <w:proofErr w:type="gramEnd"/>
       <w:r>
         <w:rPr>
+          <w:color w:val="9CC2E5" w:themeColor="accent5" w:themeTint="99"/>
+          <w:lang w:val="en-US"/>
+        </w:rPr>
+        <w:t>i-1][j]  ==  [</w:t>
+      </w:r>
+      <w:proofErr w:type="spellStart"/>
+      <w:r>
+        <w:rPr>
+          <w:color w:val="9CC2E5" w:themeColor="accent5" w:themeTint="99"/>
           <w:lang w:val="en-US"/>
         </w:rPr>
         <w:t>i</w:t>
       </w:r>
-      <w:r>
-        <w:rPr>
-          <w:lang w:val="en-US"/>
-        </w:rPr>
-        <w:t>-1</w:t>
-      </w:r>
-      <w:r>
-        <w:rPr>
-          <w:lang w:val="en-US"/>
-        </w:rPr>
-        <w:t xml:space="preserve">][j]  ==  </w:t>
-      </w:r>
-      <w:r>
-        <w:rPr>
-          <w:lang w:val="en-US"/>
-        </w:rPr>
-        <w:t>[</w:t>
-      </w:r>
-      <w:proofErr w:type="spellStart"/>
-      <w:r>
-        <w:rPr>
-          <w:lang w:val="en-US"/>
-        </w:rPr>
-        <w:t>i</w:t>
-      </w:r>
       <w:proofErr w:type="spellEnd"/>
       <w:r>
         <w:rPr>
-          <w:lang w:val="en-US"/>
-        </w:rPr>
-        <w:t>][j</w:t>
-      </w:r>
-      <w:r>
-        <w:rPr>
-          <w:lang w:val="en-US"/>
-        </w:rPr>
-        <w:t>+1</w:t>
-      </w:r>
-      <w:r>
-        <w:rPr>
-          <w:lang w:val="en-US"/>
-        </w:rPr>
-        <w:t>]</w:t>
-      </w:r>
-    </w:p>
-    <w:p>
-      <w:pPr>
-        <w:spacing w:after="0"/>
-      </w:pPr>
-      <w:r>
-        <w:rPr>
-          <w:lang w:val="en-US"/>
-        </w:rPr>
-        <w:tab/>
-      </w:r>
-      <w:r>
-        <w:rPr>
-          <w:lang w:val="en-US"/>
-        </w:rPr>
-        <w:tab/>
-      </w:r>
-      <w:r>
+          <w:color w:val="9CC2E5" w:themeColor="accent5" w:themeTint="99"/>
+          <w:lang w:val="en-US"/>
+        </w:rPr>
+        <w:t>][j+1]</w:t>
+      </w:r>
+    </w:p>
+    <w:p>
+      <w:pPr>
+        <w:spacing w:after="0"/>
+        <w:rPr>
+          <w:color w:val="9CC2E5" w:themeColor="accent5" w:themeTint="99"/>
+        </w:rPr>
+      </w:pPr>
+      <w:r>
+        <w:rPr>
+          <w:color w:val="9CC2E5" w:themeColor="accent5" w:themeTint="99"/>
+          <w:lang w:val="en-US"/>
+        </w:rPr>
+        <w:tab/>
+      </w:r>
+      <w:r>
+        <w:rPr>
+          <w:color w:val="9CC2E5" w:themeColor="accent5" w:themeTint="99"/>
+          <w:lang w:val="en-US"/>
+        </w:rPr>
+        <w:tab/>
+      </w:r>
+      <w:r>
+        <w:rPr>
+          <w:color w:val="9CC2E5" w:themeColor="accent5" w:themeTint="99"/>
+        </w:rPr>
         <w:t xml:space="preserve">Sumar todo a </w:t>
       </w:r>
       <w:r>
         <w:rPr>
+          <w:color w:val="9CC2E5" w:themeColor="accent5" w:themeTint="99"/>
           <w:highlight w:val="green"/>
         </w:rPr>
         <w:t>[i][j]</w:t>
@@ -2869,17 +2855,25 @@
       <w:pPr>
         <w:spacing w:after="0"/>
         <w:rPr>
-          <w:lang w:val="en-US"/>
-        </w:rPr>
-      </w:pPr>
-      <w:r>
+          <w:color w:val="9CC2E5" w:themeColor="accent5" w:themeTint="99"/>
+          <w:lang w:val="en-US"/>
+        </w:rPr>
+      </w:pPr>
+      <w:r>
+        <w:rPr>
+          <w:color w:val="9CC2E5" w:themeColor="accent5" w:themeTint="99"/>
+        </w:rPr>
         <w:t xml:space="preserve">       </w:t>
       </w:r>
       <w:r>
-        <w:tab/>
-      </w:r>
-      <w:r>
-        <w:rPr>
+        <w:rPr>
+          <w:color w:val="9CC2E5" w:themeColor="accent5" w:themeTint="99"/>
+        </w:rPr>
+        <w:tab/>
+      </w:r>
+      <w:r>
+        <w:rPr>
+          <w:color w:val="9CC2E5" w:themeColor="accent5" w:themeTint="99"/>
           <w:lang w:val="en-US"/>
         </w:rPr>
         <w:t>4 = 2^n</w:t>
@@ -2889,11 +2883,13 @@
       <w:pPr>
         <w:spacing w:after="0"/>
         <w:rPr>
-          <w:lang w:val="en-US"/>
-        </w:rPr>
-      </w:pPr>
-      <w:r>
-        <w:rPr>
+          <w:color w:val="9CC2E5" w:themeColor="accent5" w:themeTint="99"/>
+          <w:lang w:val="en-US"/>
+        </w:rPr>
+      </w:pPr>
+      <w:r>
+        <w:rPr>
+          <w:color w:val="9CC2E5" w:themeColor="accent5" w:themeTint="99"/>
           <w:lang w:val="en-US"/>
         </w:rPr>
         <w:tab/>
@@ -2904,80 +2900,71 @@
       <w:pPr>
         <w:spacing w:after="0"/>
         <w:rPr>
-          <w:lang w:val="en-US"/>
-        </w:rPr>
-      </w:pPr>
-      <w:r>
-        <w:rPr>
-          <w:lang w:val="en-US"/>
-        </w:rPr>
-        <w:tab/>
-        <w:t>simp = 2^n+</w:t>
-      </w:r>
-      <w:r>
-        <w:rPr>
-          <w:lang w:val="en-US"/>
-        </w:rPr>
-        <w:t>2</w:t>
-      </w:r>
-    </w:p>
-    <w:p>
-      <w:pPr>
-        <w:spacing w:after="0"/>
-        <w:rPr>
-          <w:lang w:val="en-US"/>
-        </w:rPr>
-      </w:pPr>
-      <w:r>
-        <w:rPr>
-          <w:lang w:val="en-US"/>
-        </w:rPr>
-        <w:tab/>
-        <w:t>simp = 2^2+</w:t>
-      </w:r>
-      <w:r>
-        <w:rPr>
-          <w:lang w:val="en-US"/>
-        </w:rPr>
-        <w:t>2</w:t>
-      </w:r>
-    </w:p>
-    <w:p>
-      <w:pPr>
-        <w:spacing w:after="0"/>
-        <w:rPr>
-          <w:lang w:val="en-US"/>
-        </w:rPr>
-      </w:pPr>
-      <w:r>
-        <w:rPr>
-          <w:lang w:val="en-US"/>
-        </w:rPr>
-        <w:tab/>
-        <w:t>simp = 2^</w:t>
-      </w:r>
-      <w:r>
-        <w:rPr>
-          <w:lang w:val="en-US"/>
-        </w:rPr>
-        <w:t>4</w:t>
-      </w:r>
-    </w:p>
-    <w:p>
-      <w:pPr>
-        <w:spacing w:after="0"/>
-        <w:rPr>
-          <w:lang w:val="en-US"/>
-        </w:rPr>
-      </w:pPr>
-      <w:r>
-        <w:rPr>
-          <w:lang w:val="en-US"/>
-        </w:rPr>
-        <w:tab/>
-      </w:r>
-      <w:r>
-        <w:rPr>
+          <w:color w:val="9CC2E5" w:themeColor="accent5" w:themeTint="99"/>
+          <w:lang w:val="en-US"/>
+        </w:rPr>
+      </w:pPr>
+      <w:r>
+        <w:rPr>
+          <w:color w:val="9CC2E5" w:themeColor="accent5" w:themeTint="99"/>
+          <w:lang w:val="en-US"/>
+        </w:rPr>
+        <w:tab/>
+        <w:t>simp = 2^n+2</w:t>
+      </w:r>
+    </w:p>
+    <w:p>
+      <w:pPr>
+        <w:spacing w:after="0"/>
+        <w:rPr>
+          <w:color w:val="9CC2E5" w:themeColor="accent5" w:themeTint="99"/>
+          <w:lang w:val="en-US"/>
+        </w:rPr>
+      </w:pPr>
+      <w:r>
+        <w:rPr>
+          <w:color w:val="9CC2E5" w:themeColor="accent5" w:themeTint="99"/>
+          <w:lang w:val="en-US"/>
+        </w:rPr>
+        <w:tab/>
+        <w:t>simp = 2^2+2</w:t>
+      </w:r>
+    </w:p>
+    <w:p>
+      <w:pPr>
+        <w:spacing w:after="0"/>
+        <w:rPr>
+          <w:color w:val="9CC2E5" w:themeColor="accent5" w:themeTint="99"/>
+          <w:lang w:val="en-US"/>
+        </w:rPr>
+      </w:pPr>
+      <w:r>
+        <w:rPr>
+          <w:color w:val="9CC2E5" w:themeColor="accent5" w:themeTint="99"/>
+          <w:lang w:val="en-US"/>
+        </w:rPr>
+        <w:tab/>
+        <w:t>simp = 2^4</w:t>
+      </w:r>
+    </w:p>
+    <w:p>
+      <w:pPr>
+        <w:spacing w:after="0"/>
+        <w:rPr>
+          <w:color w:val="9CC2E5" w:themeColor="accent5" w:themeTint="99"/>
+          <w:lang w:val="en-US"/>
+        </w:rPr>
+      </w:pPr>
+      <w:r>
+        <w:rPr>
+          <w:color w:val="9CC2E5" w:themeColor="accent5" w:themeTint="99"/>
+          <w:lang w:val="en-US"/>
+        </w:rPr>
+        <w:tab/>
+      </w:r>
+      <w:r>
+        <w:rPr>
+          <w:color w:val="9CC2E5" w:themeColor="accent5" w:themeTint="99"/>
           <w:highlight w:val="green"/>
           <w:lang w:val="en-US"/>
         </w:rPr>
@@ -2988,29 +2975,35 @@
       <w:pPr>
         <w:spacing w:after="0"/>
         <w:rPr>
-          <w:lang w:val="en-US"/>
-        </w:rPr>
-      </w:pPr>
-    </w:p>
-    <w:p>
-      <w:pPr>
-        <w:spacing w:after="0"/>
-      </w:pPr>
-      <w:r>
-        <w:rPr>
+          <w:color w:val="9CC2E5" w:themeColor="accent5" w:themeTint="99"/>
+          <w:lang w:val="en-US"/>
+        </w:rPr>
+      </w:pPr>
+    </w:p>
+    <w:p>
+      <w:pPr>
+        <w:spacing w:after="0"/>
+        <w:rPr>
+          <w:color w:val="9CC2E5" w:themeColor="accent5" w:themeTint="99"/>
+        </w:rPr>
+      </w:pPr>
+      <w:r>
+        <w:rPr>
+          <w:color w:val="9CC2E5" w:themeColor="accent5" w:themeTint="99"/>
           <w:lang w:val="en-US"/>
         </w:rPr>
         <w:tab/>
         <w:t>(</w:t>
       </w:r>
       <w:r>
-        <w:t>i-1&gt;=</w:t>
-      </w:r>
-      <w:r>
-        <w:t>0</w:t>
-      </w:r>
-      <w:r>
-        <w:rPr>
+        <w:rPr>
+          <w:color w:val="9CC2E5" w:themeColor="accent5" w:themeTint="99"/>
+        </w:rPr>
+        <w:t>i-1&gt;=0</w:t>
+      </w:r>
+      <w:r>
+        <w:rPr>
+          <w:color w:val="9CC2E5" w:themeColor="accent5" w:themeTint="99"/>
           <w:lang w:val="en-US"/>
         </w:rPr>
         <w:t>) &amp;&amp; (j+1&lt;MAX_COLUMNAS)</w:t>

</xml_diff>